<commit_message>
ms architecture-design first commit
</commit_message>
<xml_diff>
--- a/postgreSql/src/main/comman/Section35SecurityAroundPostgreSQL/7.And, Finally, Delete.docx
+++ b/postgreSql/src/main/comman/Section35SecurityAroundPostgreSQL/7.And, Finally, Delete.docx
@@ -8,7 +8,7 @@
           <w:noProof/>
         </w:rPr>
         <w:drawing>
-          <wp:inline distT="0" distB="0" distL="0" distR="0" wp14:anchorId="13BF40A0" wp14:editId="4C341DCD">
+          <wp:inline distT="0" distB="0" distL="0" distR="0" wp14:anchorId="24D9B361" wp14:editId="5726EDEA">
             <wp:extent cx="5943600" cy="3341370"/>
             <wp:effectExtent l="0" t="0" r="0" b="0"/>
             <wp:docPr id="1" name="Picture 1"/>
@@ -52,10 +52,10 @@
           <w:noProof/>
         </w:rPr>
         <w:drawing>
-          <wp:inline distT="0" distB="0" distL="0" distR="0" wp14:anchorId="63E968EC" wp14:editId="2CA8201D">
+          <wp:inline distT="0" distB="0" distL="0" distR="0" wp14:anchorId="553CC54F" wp14:editId="2F8F61DC">
             <wp:extent cx="5943600" cy="3341370"/>
             <wp:effectExtent l="0" t="0" r="0" b="0"/>
-            <wp:docPr id="2" name="Picture 2"/>
+            <wp:docPr id="4" name="Picture 4"/>
             <wp:cNvGraphicFramePr>
               <a:graphicFrameLocks xmlns:a="http://schemas.openxmlformats.org/drawingml/2006/main" noChangeAspect="1"/>
             </wp:cNvGraphicFramePr>
@@ -89,16 +89,17 @@
       </w:r>
     </w:p>
     <w:p/>
+    <w:p/>
     <w:p>
       <w:r>
         <w:rPr>
           <w:noProof/>
         </w:rPr>
         <w:drawing>
-          <wp:inline distT="0" distB="0" distL="0" distR="0" wp14:anchorId="374ECBD8" wp14:editId="1646D1CE">
+          <wp:inline distT="0" distB="0" distL="0" distR="0" wp14:anchorId="515289EB" wp14:editId="6A64135F">
             <wp:extent cx="5943600" cy="3341370"/>
             <wp:effectExtent l="0" t="0" r="0" b="0"/>
-            <wp:docPr id="3" name="Picture 3"/>
+            <wp:docPr id="6" name="Picture 6"/>
             <wp:cNvGraphicFramePr>
               <a:graphicFrameLocks xmlns:a="http://schemas.openxmlformats.org/drawingml/2006/main" noChangeAspect="1"/>
             </wp:cNvGraphicFramePr>
@@ -111,50 +112,6 @@
                   </pic:nvPicPr>
                   <pic:blipFill>
                     <a:blip r:embed="rId7"/>
-                    <a:stretch>
-                      <a:fillRect/>
-                    </a:stretch>
-                  </pic:blipFill>
-                  <pic:spPr>
-                    <a:xfrm>
-                      <a:off x="0" y="0"/>
-                      <a:ext cx="5943600" cy="3341370"/>
-                    </a:xfrm>
-                    <a:prstGeom prst="rect">
-                      <a:avLst/>
-                    </a:prstGeom>
-                  </pic:spPr>
-                </pic:pic>
-              </a:graphicData>
-            </a:graphic>
-          </wp:inline>
-        </w:drawing>
-      </w:r>
-    </w:p>
-    <w:p/>
-    <w:p/>
-    <w:p>
-      <w:r>
-        <w:rPr>
-          <w:noProof/>
-        </w:rPr>
-        <w:drawing>
-          <wp:inline distT="0" distB="0" distL="0" distR="0" wp14:anchorId="28B090DE" wp14:editId="06B30250">
-            <wp:extent cx="5943600" cy="3341370"/>
-            <wp:effectExtent l="0" t="0" r="0" b="0"/>
-            <wp:docPr id="5" name="Picture 5"/>
-            <wp:cNvGraphicFramePr>
-              <a:graphicFrameLocks xmlns:a="http://schemas.openxmlformats.org/drawingml/2006/main" noChangeAspect="1"/>
-            </wp:cNvGraphicFramePr>
-            <a:graphic xmlns:a="http://schemas.openxmlformats.org/drawingml/2006/main">
-              <a:graphicData uri="http://schemas.openxmlformats.org/drawingml/2006/picture">
-                <pic:pic xmlns:pic="http://schemas.openxmlformats.org/drawingml/2006/picture">
-                  <pic:nvPicPr>
-                    <pic:cNvPr id="1" name=""/>
-                    <pic:cNvPicPr/>
-                  </pic:nvPicPr>
-                  <pic:blipFill>
-                    <a:blip r:embed="rId8"/>
                     <a:stretch>
                       <a:fillRect/>
                     </a:stretch>

</xml_diff>